<commit_message>
Updating manual and fixing bugs
</commit_message>
<xml_diff>
--- a/doc/DeviceSequenceManagerManual.docx
+++ b/doc/DeviceSequenceManagerManual.docx
@@ -79,7 +79,7 @@
             </w:rPr>
             <w:fldChar w:fldCharType="separate"/>
           </w:r>
-          <w:hyperlink w:anchor="_Toc111099961" w:history="1">
+          <w:hyperlink w:anchor="_Toc111200170" w:history="1">
             <w:r>
               <w:rPr>
                 <w:rStyle w:val="Hyperlink"/>
@@ -107,7 +107,7 @@
                 <w:noProof/>
                 <w:webHidden/>
               </w:rPr>
-              <w:instrText xml:space="preserve"> PAGEREF _Toc111099961 \h </w:instrText>
+              <w:instrText xml:space="preserve"> PAGEREF _Toc111200170 \h </w:instrText>
             </w:r>
             <w:r>
               <w:rPr>
@@ -149,7 +149,7 @@
               <w:lang w:val="en-GB" w:eastAsia="en-GB"/>
             </w:rPr>
           </w:pPr>
-          <w:hyperlink w:anchor="_Toc111099962" w:history="1">
+          <w:hyperlink w:anchor="_Toc111200171" w:history="1">
             <w:r>
               <w:rPr>
                 <w:rStyle w:val="Hyperlink"/>
@@ -177,7 +177,7 @@
                 <w:noProof/>
                 <w:webHidden/>
               </w:rPr>
-              <w:instrText xml:space="preserve"> PAGEREF _Toc111099962 \h </w:instrText>
+              <w:instrText xml:space="preserve"> PAGEREF _Toc111200171 \h </w:instrText>
             </w:r>
             <w:r>
               <w:rPr>
@@ -219,7 +219,7 @@
               <w:lang w:val="en-GB" w:eastAsia="en-GB"/>
             </w:rPr>
           </w:pPr>
-          <w:hyperlink w:anchor="_Toc111099963" w:history="1">
+          <w:hyperlink w:anchor="_Toc111200172" w:history="1">
             <w:r>
               <w:rPr>
                 <w:rStyle w:val="Hyperlink"/>
@@ -247,7 +247,7 @@
                 <w:noProof/>
                 <w:webHidden/>
               </w:rPr>
-              <w:instrText xml:space="preserve"> PAGEREF _Toc111099963 \h </w:instrText>
+              <w:instrText xml:space="preserve"> PAGEREF _Toc111200172 \h </w:instrText>
             </w:r>
             <w:r>
               <w:rPr>
@@ -289,7 +289,7 @@
               <w:lang w:val="en-GB" w:eastAsia="en-GB"/>
             </w:rPr>
           </w:pPr>
-          <w:hyperlink w:anchor="_Toc111099964" w:history="1">
+          <w:hyperlink w:anchor="_Toc111200173" w:history="1">
             <w:r>
               <w:rPr>
                 <w:rStyle w:val="Hyperlink"/>
@@ -317,7 +317,7 @@
                 <w:noProof/>
                 <w:webHidden/>
               </w:rPr>
-              <w:instrText xml:space="preserve"> PAGEREF _Toc111099964 \h </w:instrText>
+              <w:instrText xml:space="preserve"> PAGEREF _Toc111200173 \h </w:instrText>
             </w:r>
             <w:r>
               <w:rPr>
@@ -359,7 +359,7 @@
               <w:lang w:val="en-GB" w:eastAsia="en-GB"/>
             </w:rPr>
           </w:pPr>
-          <w:hyperlink w:anchor="_Toc111099965" w:history="1">
+          <w:hyperlink w:anchor="_Toc111200174" w:history="1">
             <w:r>
               <w:rPr>
                 <w:rStyle w:val="Hyperlink"/>
@@ -387,7 +387,7 @@
                 <w:noProof/>
                 <w:webHidden/>
               </w:rPr>
-              <w:instrText xml:space="preserve"> PAGEREF _Toc111099965 \h </w:instrText>
+              <w:instrText xml:space="preserve"> PAGEREF _Toc111200174 \h </w:instrText>
             </w:r>
             <w:r>
               <w:rPr>
@@ -429,7 +429,7 @@
               <w:lang w:val="en-GB" w:eastAsia="en-GB"/>
             </w:rPr>
           </w:pPr>
-          <w:hyperlink w:anchor="_Toc111099966" w:history="1">
+          <w:hyperlink w:anchor="_Toc111200175" w:history="1">
             <w:r>
               <w:rPr>
                 <w:rStyle w:val="Hyperlink"/>
@@ -457,7 +457,7 @@
                 <w:noProof/>
                 <w:webHidden/>
               </w:rPr>
-              <w:instrText xml:space="preserve"> PAGEREF _Toc111099966 \h </w:instrText>
+              <w:instrText xml:space="preserve"> PAGEREF _Toc111200175 \h </w:instrText>
             </w:r>
             <w:r>
               <w:rPr>
@@ -499,14 +499,14 @@
               <w:lang w:val="en-GB" w:eastAsia="en-GB"/>
             </w:rPr>
           </w:pPr>
-          <w:hyperlink w:anchor="_Toc111099967" w:history="1">
+          <w:hyperlink w:anchor="_Toc111200176" w:history="1">
             <w:r>
               <w:rPr>
                 <w:rStyle w:val="Hyperlink"/>
                 <w:noProof/>
                 <w:lang w:val="en-GB"/>
               </w:rPr>
-              <w:t>1.2 Adding a new device to the Sequence</w:t>
+              <w:t>1.2 Export device types</w:t>
             </w:r>
             <w:r>
               <w:rPr>
@@ -527,7 +527,7 @@
                 <w:noProof/>
                 <w:webHidden/>
               </w:rPr>
-              <w:instrText xml:space="preserve"> PAGEREF _Toc111099967 \h </w:instrText>
+              <w:instrText xml:space="preserve"> PAGEREF _Toc111200176 \h </w:instrText>
             </w:r>
             <w:r>
               <w:rPr>
@@ -548,6 +548,216 @@
                 <w:webHidden/>
               </w:rPr>
               <w:t>3</w:t>
+            </w:r>
+            <w:r>
+              <w:rPr>
+                <w:noProof/>
+                <w:webHidden/>
+              </w:rPr>
+              <w:fldChar w:fldCharType="end"/>
+            </w:r>
+          </w:hyperlink>
+        </w:p>
+        <w:p>
+          <w:pPr>
+            <w:pStyle w:val="TOC2"/>
+            <w:rPr>
+              <w:rFonts w:asciiTheme="minorHAnsi" w:eastAsiaTheme="minorEastAsia" w:hAnsiTheme="minorHAnsi" w:cstheme="minorBidi"/>
+              <w:noProof/>
+              <w:sz w:val="22"/>
+              <w:szCs w:val="22"/>
+              <w:lang w:val="en-GB" w:eastAsia="en-GB"/>
+            </w:rPr>
+          </w:pPr>
+          <w:hyperlink w:anchor="_Toc111200177" w:history="1">
+            <w:r>
+              <w:rPr>
+                <w:rStyle w:val="Hyperlink"/>
+                <w:noProof/>
+                <w:lang w:val="en-GB"/>
+              </w:rPr>
+              <w:t>1.3 Replace device types</w:t>
+            </w:r>
+            <w:r>
+              <w:rPr>
+                <w:noProof/>
+                <w:webHidden/>
+              </w:rPr>
+              <w:tab/>
+            </w:r>
+            <w:r>
+              <w:rPr>
+                <w:noProof/>
+                <w:webHidden/>
+              </w:rPr>
+              <w:fldChar w:fldCharType="begin"/>
+            </w:r>
+            <w:r>
+              <w:rPr>
+                <w:noProof/>
+                <w:webHidden/>
+              </w:rPr>
+              <w:instrText xml:space="preserve"> PAGEREF _Toc111200177 \h </w:instrText>
+            </w:r>
+            <w:r>
+              <w:rPr>
+                <w:noProof/>
+                <w:webHidden/>
+              </w:rPr>
+            </w:r>
+            <w:r>
+              <w:rPr>
+                <w:noProof/>
+                <w:webHidden/>
+              </w:rPr>
+              <w:fldChar w:fldCharType="separate"/>
+            </w:r>
+            <w:r>
+              <w:rPr>
+                <w:noProof/>
+                <w:webHidden/>
+              </w:rPr>
+              <w:t>3</w:t>
+            </w:r>
+            <w:r>
+              <w:rPr>
+                <w:noProof/>
+                <w:webHidden/>
+              </w:rPr>
+              <w:fldChar w:fldCharType="end"/>
+            </w:r>
+          </w:hyperlink>
+        </w:p>
+        <w:p>
+          <w:pPr>
+            <w:pStyle w:val="TOC2"/>
+            <w:rPr>
+              <w:rFonts w:asciiTheme="minorHAnsi" w:eastAsiaTheme="minorEastAsia" w:hAnsiTheme="minorHAnsi" w:cstheme="minorBidi"/>
+              <w:noProof/>
+              <w:sz w:val="22"/>
+              <w:szCs w:val="22"/>
+              <w:lang w:val="en-GB" w:eastAsia="en-GB"/>
+            </w:rPr>
+          </w:pPr>
+          <w:hyperlink w:anchor="_Toc111200178" w:history="1">
+            <w:r>
+              <w:rPr>
+                <w:rStyle w:val="Hyperlink"/>
+                <w:noProof/>
+                <w:lang w:val="en-GB"/>
+              </w:rPr>
+              <w:t>1.4 Extend device types</w:t>
+            </w:r>
+            <w:r>
+              <w:rPr>
+                <w:noProof/>
+                <w:webHidden/>
+              </w:rPr>
+              <w:tab/>
+            </w:r>
+            <w:r>
+              <w:rPr>
+                <w:noProof/>
+                <w:webHidden/>
+              </w:rPr>
+              <w:fldChar w:fldCharType="begin"/>
+            </w:r>
+            <w:r>
+              <w:rPr>
+                <w:noProof/>
+                <w:webHidden/>
+              </w:rPr>
+              <w:instrText xml:space="preserve"> PAGEREF _Toc111200178 \h </w:instrText>
+            </w:r>
+            <w:r>
+              <w:rPr>
+                <w:noProof/>
+                <w:webHidden/>
+              </w:rPr>
+            </w:r>
+            <w:r>
+              <w:rPr>
+                <w:noProof/>
+                <w:webHidden/>
+              </w:rPr>
+              <w:fldChar w:fldCharType="separate"/>
+            </w:r>
+            <w:r>
+              <w:rPr>
+                <w:noProof/>
+                <w:webHidden/>
+              </w:rPr>
+              <w:t>3</w:t>
+            </w:r>
+            <w:r>
+              <w:rPr>
+                <w:noProof/>
+                <w:webHidden/>
+              </w:rPr>
+              <w:fldChar w:fldCharType="end"/>
+            </w:r>
+          </w:hyperlink>
+        </w:p>
+        <w:p>
+          <w:pPr>
+            <w:pStyle w:val="TOC2"/>
+            <w:rPr>
+              <w:rFonts w:asciiTheme="minorHAnsi" w:eastAsiaTheme="minorEastAsia" w:hAnsiTheme="minorHAnsi" w:cstheme="minorBidi"/>
+              <w:noProof/>
+              <w:sz w:val="22"/>
+              <w:szCs w:val="22"/>
+              <w:lang w:val="en-GB" w:eastAsia="en-GB"/>
+            </w:rPr>
+          </w:pPr>
+          <w:hyperlink w:anchor="_Toc111200179" w:history="1">
+            <w:r>
+              <w:rPr>
+                <w:rStyle w:val="Hyperlink"/>
+                <w:noProof/>
+                <w:lang w:val="en-GB"/>
+              </w:rPr>
+              <w:t>1.5 Adding a new device to the Sequence</w:t>
+            </w:r>
+            <w:r>
+              <w:rPr>
+                <w:noProof/>
+                <w:webHidden/>
+              </w:rPr>
+              <w:tab/>
+            </w:r>
+            <w:r>
+              <w:rPr>
+                <w:noProof/>
+                <w:webHidden/>
+              </w:rPr>
+              <w:fldChar w:fldCharType="begin"/>
+            </w:r>
+            <w:r>
+              <w:rPr>
+                <w:noProof/>
+                <w:webHidden/>
+              </w:rPr>
+              <w:instrText xml:space="preserve"> PAGEREF _Toc111200179 \h </w:instrText>
+            </w:r>
+            <w:r>
+              <w:rPr>
+                <w:noProof/>
+                <w:webHidden/>
+              </w:rPr>
+            </w:r>
+            <w:r>
+              <w:rPr>
+                <w:noProof/>
+                <w:webHidden/>
+              </w:rPr>
+              <w:fldChar w:fldCharType="separate"/>
+            </w:r>
+            <w:r>
+              <w:rPr>
+                <w:noProof/>
+                <w:webHidden/>
+              </w:rPr>
+              <w:t>4</w:t>
             </w:r>
             <w:r>
               <w:rPr>
@@ -569,14 +779,14 @@
               <w:lang w:val="en-GB" w:eastAsia="en-GB"/>
             </w:rPr>
           </w:pPr>
-          <w:hyperlink w:anchor="_Toc111099968" w:history="1">
+          <w:hyperlink w:anchor="_Toc111200180" w:history="1">
             <w:r>
               <w:rPr>
                 <w:rStyle w:val="Hyperlink"/>
                 <w:noProof/>
                 <w:lang w:val="en-GB"/>
               </w:rPr>
-              <w:t>1.2.1 Find the device IP and PORT</w:t>
+              <w:t>1.5.1 Find the device IP and PORT</w:t>
             </w:r>
             <w:r>
               <w:rPr>
@@ -597,7 +807,7 @@
                 <w:noProof/>
                 <w:webHidden/>
               </w:rPr>
-              <w:instrText xml:space="preserve"> PAGEREF _Toc111099968 \h </w:instrText>
+              <w:instrText xml:space="preserve"> PAGEREF _Toc111200180 \h </w:instrText>
             </w:r>
             <w:r>
               <w:rPr>
@@ -617,7 +827,7 @@
                 <w:noProof/>
                 <w:webHidden/>
               </w:rPr>
-              <w:t>3</w:t>
+              <w:t>4</w:t>
             </w:r>
             <w:r>
               <w:rPr>
@@ -639,13 +849,13 @@
               <w:lang w:val="en-GB" w:eastAsia="en-GB"/>
             </w:rPr>
           </w:pPr>
-          <w:hyperlink w:anchor="_Toc111099969" w:history="1">
+          <w:hyperlink w:anchor="_Toc111200181" w:history="1">
             <w:r>
               <w:rPr>
                 <w:rStyle w:val="Hyperlink"/>
                 <w:noProof/>
               </w:rPr>
-              <w:t>1.2.2 Add a new device</w:t>
+              <w:t>1.5.2 Add a new device</w:t>
             </w:r>
             <w:r>
               <w:rPr>
@@ -666,7 +876,7 @@
                 <w:noProof/>
                 <w:webHidden/>
               </w:rPr>
-              <w:instrText xml:space="preserve"> PAGEREF _Toc111099969 \h </w:instrText>
+              <w:instrText xml:space="preserve"> PAGEREF _Toc111200181 \h </w:instrText>
             </w:r>
             <w:r>
               <w:rPr>
@@ -686,7 +896,7 @@
                 <w:noProof/>
                 <w:webHidden/>
               </w:rPr>
-              <w:t>3</w:t>
+              <w:t>4</w:t>
             </w:r>
             <w:r>
               <w:rPr>
@@ -708,13 +918,13 @@
               <w:lang w:val="en-GB" w:eastAsia="en-GB"/>
             </w:rPr>
           </w:pPr>
-          <w:hyperlink w:anchor="_Toc111099970" w:history="1">
+          <w:hyperlink w:anchor="_Toc111200182" w:history="1">
             <w:r>
               <w:rPr>
                 <w:rStyle w:val="Hyperlink"/>
                 <w:noProof/>
               </w:rPr>
-              <w:t>1.3 Edit a device</w:t>
+              <w:t>1.6 Edit a device</w:t>
             </w:r>
             <w:r>
               <w:rPr>
@@ -735,7 +945,7 @@
                 <w:noProof/>
                 <w:webHidden/>
               </w:rPr>
-              <w:instrText xml:space="preserve"> PAGEREF _Toc111099970 \h </w:instrText>
+              <w:instrText xml:space="preserve"> PAGEREF _Toc111200182 \h </w:instrText>
             </w:r>
             <w:r>
               <w:rPr>
@@ -755,7 +965,7 @@
                 <w:noProof/>
                 <w:webHidden/>
               </w:rPr>
-              <w:t>4</w:t>
+              <w:t>5</w:t>
             </w:r>
             <w:r>
               <w:rPr>
@@ -778,7 +988,7 @@
               <w:lang w:val="en-GB" w:eastAsia="en-GB"/>
             </w:rPr>
           </w:pPr>
-          <w:hyperlink w:anchor="_Toc111099971" w:history="1">
+          <w:hyperlink w:anchor="_Toc111200183" w:history="1">
             <w:r>
               <w:rPr>
                 <w:rStyle w:val="Hyperlink"/>
@@ -805,7 +1015,7 @@
                 <w:noProof/>
                 <w:webHidden/>
               </w:rPr>
-              <w:instrText xml:space="preserve"> PAGEREF _Toc111099971 \h </w:instrText>
+              <w:instrText xml:space="preserve"> PAGEREF _Toc111200183 \h </w:instrText>
             </w:r>
             <w:r>
               <w:rPr>
@@ -825,7 +1035,7 @@
                 <w:noProof/>
                 <w:webHidden/>
               </w:rPr>
-              <w:t>4</w:t>
+              <w:t>5</w:t>
             </w:r>
             <w:r>
               <w:rPr>
@@ -847,7 +1057,7 @@
               <w:lang w:val="en-GB" w:eastAsia="en-GB"/>
             </w:rPr>
           </w:pPr>
-          <w:hyperlink w:anchor="_Toc111099972" w:history="1">
+          <w:hyperlink w:anchor="_Toc111200184" w:history="1">
             <w:r>
               <w:rPr>
                 <w:rStyle w:val="Hyperlink"/>
@@ -874,7 +1084,7 @@
                 <w:noProof/>
                 <w:webHidden/>
               </w:rPr>
-              <w:instrText xml:space="preserve"> PAGEREF _Toc111099972 \h </w:instrText>
+              <w:instrText xml:space="preserve"> PAGEREF _Toc111200184 \h </w:instrText>
             </w:r>
             <w:r>
               <w:rPr>
@@ -894,7 +1104,7 @@
                 <w:noProof/>
                 <w:webHidden/>
               </w:rPr>
-              <w:t>4</w:t>
+              <w:t>5</w:t>
             </w:r>
             <w:r>
               <w:rPr>
@@ -916,7 +1126,7 @@
               <w:lang w:val="en-GB" w:eastAsia="en-GB"/>
             </w:rPr>
           </w:pPr>
-          <w:hyperlink w:anchor="_Toc111099973" w:history="1">
+          <w:hyperlink w:anchor="_Toc111200185" w:history="1">
             <w:r>
               <w:rPr>
                 <w:rStyle w:val="Hyperlink"/>
@@ -943,7 +1153,7 @@
                 <w:noProof/>
                 <w:webHidden/>
               </w:rPr>
-              <w:instrText xml:space="preserve"> PAGEREF _Toc111099973 \h </w:instrText>
+              <w:instrText xml:space="preserve"> PAGEREF _Toc111200185 \h </w:instrText>
             </w:r>
             <w:r>
               <w:rPr>
@@ -963,7 +1173,7 @@
                 <w:noProof/>
                 <w:webHidden/>
               </w:rPr>
-              <w:t>4</w:t>
+              <w:t>5</w:t>
             </w:r>
             <w:r>
               <w:rPr>
@@ -985,7 +1195,7 @@
               <w:lang w:val="en-GB" w:eastAsia="en-GB"/>
             </w:rPr>
           </w:pPr>
-          <w:hyperlink w:anchor="_Toc111099974" w:history="1">
+          <w:hyperlink w:anchor="_Toc111200186" w:history="1">
             <w:r>
               <w:rPr>
                 <w:rStyle w:val="Hyperlink"/>
@@ -1012,7 +1222,7 @@
                 <w:noProof/>
                 <w:webHidden/>
               </w:rPr>
-              <w:instrText xml:space="preserve"> PAGEREF _Toc111099974 \h </w:instrText>
+              <w:instrText xml:space="preserve"> PAGEREF _Toc111200186 \h </w:instrText>
             </w:r>
             <w:r>
               <w:rPr>
@@ -1032,7 +1242,7 @@
                 <w:noProof/>
                 <w:webHidden/>
               </w:rPr>
-              <w:t>4</w:t>
+              <w:t>5</w:t>
             </w:r>
             <w:r>
               <w:rPr>
@@ -1054,7 +1264,7 @@
               <w:lang w:val="en-GB" w:eastAsia="en-GB"/>
             </w:rPr>
           </w:pPr>
-          <w:hyperlink w:anchor="_Toc111099975" w:history="1">
+          <w:hyperlink w:anchor="_Toc111200187" w:history="1">
             <w:r>
               <w:rPr>
                 <w:rStyle w:val="Hyperlink"/>
@@ -1081,7 +1291,7 @@
                 <w:noProof/>
                 <w:webHidden/>
               </w:rPr>
-              <w:instrText xml:space="preserve"> PAGEREF _Toc111099975 \h </w:instrText>
+              <w:instrText xml:space="preserve"> PAGEREF _Toc111200187 \h </w:instrText>
             </w:r>
             <w:r>
               <w:rPr>
@@ -1101,7 +1311,76 @@
                 <w:noProof/>
                 <w:webHidden/>
               </w:rPr>
-              <w:t>4</w:t>
+              <w:t>5</w:t>
+            </w:r>
+            <w:r>
+              <w:rPr>
+                <w:noProof/>
+                <w:webHidden/>
+              </w:rPr>
+              <w:fldChar w:fldCharType="end"/>
+            </w:r>
+          </w:hyperlink>
+        </w:p>
+        <w:p>
+          <w:pPr>
+            <w:pStyle w:val="TOC2"/>
+            <w:rPr>
+              <w:rFonts w:asciiTheme="minorHAnsi" w:eastAsiaTheme="minorEastAsia" w:hAnsiTheme="minorHAnsi" w:cstheme="minorBidi"/>
+              <w:noProof/>
+              <w:sz w:val="22"/>
+              <w:szCs w:val="22"/>
+              <w:lang w:val="en-GB" w:eastAsia="en-GB"/>
+            </w:rPr>
+          </w:pPr>
+          <w:hyperlink w:anchor="_Toc111200188" w:history="1">
+            <w:r>
+              <w:rPr>
+                <w:rStyle w:val="Hyperlink"/>
+                <w:noProof/>
+              </w:rPr>
+              <w:t>2.3 Sweep Operation</w:t>
+            </w:r>
+            <w:r>
+              <w:rPr>
+                <w:noProof/>
+                <w:webHidden/>
+              </w:rPr>
+              <w:tab/>
+            </w:r>
+            <w:r>
+              <w:rPr>
+                <w:noProof/>
+                <w:webHidden/>
+              </w:rPr>
+              <w:fldChar w:fldCharType="begin"/>
+            </w:r>
+            <w:r>
+              <w:rPr>
+                <w:noProof/>
+                <w:webHidden/>
+              </w:rPr>
+              <w:instrText xml:space="preserve"> PAGEREF _Toc111200188 \h </w:instrText>
+            </w:r>
+            <w:r>
+              <w:rPr>
+                <w:noProof/>
+                <w:webHidden/>
+              </w:rPr>
+            </w:r>
+            <w:r>
+              <w:rPr>
+                <w:noProof/>
+                <w:webHidden/>
+              </w:rPr>
+              <w:fldChar w:fldCharType="separate"/>
+            </w:r>
+            <w:r>
+              <w:rPr>
+                <w:noProof/>
+                <w:webHidden/>
+              </w:rPr>
+              <w:t>6</w:t>
             </w:r>
             <w:r>
               <w:rPr>
@@ -1124,7 +1403,7 @@
               <w:lang w:val="en-GB" w:eastAsia="en-GB"/>
             </w:rPr>
           </w:pPr>
-          <w:hyperlink w:anchor="_Toc111099976" w:history="1">
+          <w:hyperlink w:anchor="_Toc111200189" w:history="1">
             <w:r>
               <w:rPr>
                 <w:rStyle w:val="Hyperlink"/>
@@ -1151,7 +1430,7 @@
                 <w:noProof/>
                 <w:webHidden/>
               </w:rPr>
-              <w:instrText xml:space="preserve"> PAGEREF _Toc111099976 \h </w:instrText>
+              <w:instrText xml:space="preserve"> PAGEREF _Toc111200189 \h </w:instrText>
             </w:r>
             <w:r>
               <w:rPr>
@@ -1171,7 +1450,7 @@
                 <w:noProof/>
                 <w:webHidden/>
               </w:rPr>
-              <w:t>5</w:t>
+              <w:t>7</w:t>
             </w:r>
             <w:r>
               <w:rPr>
@@ -1193,7 +1472,7 @@
               <w:lang w:val="en-GB" w:eastAsia="en-GB"/>
             </w:rPr>
           </w:pPr>
-          <w:hyperlink w:anchor="_Toc111099977" w:history="1">
+          <w:hyperlink w:anchor="_Toc111200190" w:history="1">
             <w:r>
               <w:rPr>
                 <w:rStyle w:val="Hyperlink"/>
@@ -1220,7 +1499,7 @@
                 <w:noProof/>
                 <w:webHidden/>
               </w:rPr>
-              <w:instrText xml:space="preserve"> PAGEREF _Toc111099977 \h </w:instrText>
+              <w:instrText xml:space="preserve"> PAGEREF _Toc111200190 \h </w:instrText>
             </w:r>
             <w:r>
               <w:rPr>
@@ -1240,7 +1519,7 @@
                 <w:noProof/>
                 <w:webHidden/>
               </w:rPr>
-              <w:t>5</w:t>
+              <w:t>7</w:t>
             </w:r>
             <w:r>
               <w:rPr>
@@ -1262,7 +1541,7 @@
               <w:lang w:val="en-GB" w:eastAsia="en-GB"/>
             </w:rPr>
           </w:pPr>
-          <w:hyperlink w:anchor="_Toc111099978" w:history="1">
+          <w:hyperlink w:anchor="_Toc111200191" w:history="1">
             <w:r>
               <w:rPr>
                 <w:rStyle w:val="Hyperlink"/>
@@ -1289,7 +1568,7 @@
                 <w:noProof/>
                 <w:webHidden/>
               </w:rPr>
-              <w:instrText xml:space="preserve"> PAGEREF _Toc111099978 \h </w:instrText>
+              <w:instrText xml:space="preserve"> PAGEREF _Toc111200191 \h </w:instrText>
             </w:r>
             <w:r>
               <w:rPr>
@@ -1309,7 +1588,7 @@
                 <w:noProof/>
                 <w:webHidden/>
               </w:rPr>
-              <w:t>5</w:t>
+              <w:t>7</w:t>
             </w:r>
             <w:r>
               <w:rPr>
@@ -1331,7 +1610,7 @@
               <w:lang w:val="en-GB" w:eastAsia="en-GB"/>
             </w:rPr>
           </w:pPr>
-          <w:hyperlink w:anchor="_Toc111099979" w:history="1">
+          <w:hyperlink w:anchor="_Toc111200192" w:history="1">
             <w:r>
               <w:rPr>
                 <w:rStyle w:val="Hyperlink"/>
@@ -1358,7 +1637,7 @@
                 <w:noProof/>
                 <w:webHidden/>
               </w:rPr>
-              <w:instrText xml:space="preserve"> PAGEREF _Toc111099979 \h </w:instrText>
+              <w:instrText xml:space="preserve"> PAGEREF _Toc111200192 \h </w:instrText>
             </w:r>
             <w:r>
               <w:rPr>
@@ -1378,7 +1657,7 @@
                 <w:noProof/>
                 <w:webHidden/>
               </w:rPr>
-              <w:t>5</w:t>
+              <w:t>7</w:t>
             </w:r>
             <w:r>
               <w:rPr>
@@ -1401,7 +1680,7 @@
               <w:lang w:val="en-GB" w:eastAsia="en-GB"/>
             </w:rPr>
           </w:pPr>
-          <w:hyperlink w:anchor="_Toc111099980" w:history="1">
+          <w:hyperlink w:anchor="_Toc111200193" w:history="1">
             <w:r>
               <w:rPr>
                 <w:rStyle w:val="Hyperlink"/>
@@ -1428,7 +1707,7 @@
                 <w:noProof/>
                 <w:webHidden/>
               </w:rPr>
-              <w:instrText xml:space="preserve"> PAGEREF _Toc111099980 \h </w:instrText>
+              <w:instrText xml:space="preserve"> PAGEREF _Toc111200193 \h </w:instrText>
             </w:r>
             <w:r>
               <w:rPr>
@@ -1448,7 +1727,7 @@
                 <w:noProof/>
                 <w:webHidden/>
               </w:rPr>
-              <w:t>5</w:t>
+              <w:t>7</w:t>
             </w:r>
             <w:r>
               <w:rPr>
@@ -1471,7 +1750,7 @@
               <w:lang w:val="en-GB" w:eastAsia="en-GB"/>
             </w:rPr>
           </w:pPr>
-          <w:hyperlink w:anchor="_Toc111099981" w:history="1">
+          <w:hyperlink w:anchor="_Toc111200194" w:history="1">
             <w:r>
               <w:rPr>
                 <w:rStyle w:val="Hyperlink"/>
@@ -1498,7 +1777,7 @@
                 <w:noProof/>
                 <w:webHidden/>
               </w:rPr>
-              <w:instrText xml:space="preserve"> PAGEREF _Toc111099981 \h </w:instrText>
+              <w:instrText xml:space="preserve"> PAGEREF _Toc111200194 \h </w:instrText>
             </w:r>
             <w:r>
               <w:rPr>
@@ -1518,7 +1797,7 @@
                 <w:noProof/>
                 <w:webHidden/>
               </w:rPr>
-              <w:t>6</w:t>
+              <w:t>8</w:t>
             </w:r>
             <w:r>
               <w:rPr>
@@ -1540,7 +1819,7 @@
               <w:lang w:val="en-GB" w:eastAsia="en-GB"/>
             </w:rPr>
           </w:pPr>
-          <w:hyperlink w:anchor="_Toc111099982" w:history="1">
+          <w:hyperlink w:anchor="_Toc111200195" w:history="1">
             <w:r>
               <w:rPr>
                 <w:rStyle w:val="Hyperlink"/>
@@ -1567,7 +1846,7 @@
                 <w:noProof/>
                 <w:webHidden/>
               </w:rPr>
-              <w:instrText xml:space="preserve"> PAGEREF _Toc111099982 \h </w:instrText>
+              <w:instrText xml:space="preserve"> PAGEREF _Toc111200195 \h </w:instrText>
             </w:r>
             <w:r>
               <w:rPr>
@@ -1587,7 +1866,7 @@
                 <w:noProof/>
                 <w:webHidden/>
               </w:rPr>
-              <w:t>6</w:t>
+              <w:t>8</w:t>
             </w:r>
             <w:r>
               <w:rPr>
@@ -1609,7 +1888,7 @@
               <w:lang w:val="en-GB" w:eastAsia="en-GB"/>
             </w:rPr>
           </w:pPr>
-          <w:hyperlink w:anchor="_Toc111099983" w:history="1">
+          <w:hyperlink w:anchor="_Toc111200196" w:history="1">
             <w:r>
               <w:rPr>
                 <w:rStyle w:val="Hyperlink"/>
@@ -1636,7 +1915,7 @@
                 <w:noProof/>
                 <w:webHidden/>
               </w:rPr>
-              <w:instrText xml:space="preserve"> PAGEREF _Toc111099983 \h </w:instrText>
+              <w:instrText xml:space="preserve"> PAGEREF _Toc111200196 \h </w:instrText>
             </w:r>
             <w:r>
               <w:rPr>
@@ -1656,7 +1935,7 @@
                 <w:noProof/>
                 <w:webHidden/>
               </w:rPr>
-              <w:t>6</w:t>
+              <w:t>8</w:t>
             </w:r>
             <w:r>
               <w:rPr>
@@ -1678,7 +1957,7 @@
               <w:lang w:val="en-GB" w:eastAsia="en-GB"/>
             </w:rPr>
           </w:pPr>
-          <w:hyperlink w:anchor="_Toc111099984" w:history="1">
+          <w:hyperlink w:anchor="_Toc111200197" w:history="1">
             <w:r>
               <w:rPr>
                 <w:rStyle w:val="Hyperlink"/>
@@ -1705,7 +1984,7 @@
                 <w:noProof/>
                 <w:webHidden/>
               </w:rPr>
-              <w:instrText xml:space="preserve"> PAGEREF _Toc111099984 \h </w:instrText>
+              <w:instrText xml:space="preserve"> PAGEREF _Toc111200197 \h </w:instrText>
             </w:r>
             <w:r>
               <w:rPr>
@@ -1725,7 +2004,7 @@
                 <w:noProof/>
                 <w:webHidden/>
               </w:rPr>
-              <w:t>7</w:t>
+              <w:t>9</w:t>
             </w:r>
             <w:r>
               <w:rPr>
@@ -1748,7 +2027,7 @@
               <w:lang w:val="en-GB" w:eastAsia="en-GB"/>
             </w:rPr>
           </w:pPr>
-          <w:hyperlink w:anchor="_Toc111099985" w:history="1">
+          <w:hyperlink w:anchor="_Toc111200198" w:history="1">
             <w:r>
               <w:rPr>
                 <w:rStyle w:val="Hyperlink"/>
@@ -1775,7 +2054,7 @@
                 <w:noProof/>
                 <w:webHidden/>
               </w:rPr>
-              <w:instrText xml:space="preserve"> PAGEREF _Toc111099985 \h </w:instrText>
+              <w:instrText xml:space="preserve"> PAGEREF _Toc111200198 \h </w:instrText>
             </w:r>
             <w:r>
               <w:rPr>
@@ -1795,7 +2074,7 @@
                 <w:noProof/>
                 <w:webHidden/>
               </w:rPr>
-              <w:t>7</w:t>
+              <w:t>9</w:t>
             </w:r>
             <w:r>
               <w:rPr>
@@ -1851,7 +2130,7 @@
           <w:lang w:val="en-GB"/>
         </w:rPr>
       </w:pPr>
-      <w:bookmarkStart w:id="0" w:name="_Toc111099961"/>
+      <w:bookmarkStart w:id="0" w:name="_Toc111200170"/>
       <w:r>
         <w:rPr>
           <w:lang w:val="en-GB"/>
@@ -1886,7 +2165,7 @@
           <w:lang w:val="en-GB"/>
         </w:rPr>
       </w:pPr>
-      <w:bookmarkStart w:id="1" w:name="_Toc111099962"/>
+      <w:bookmarkStart w:id="1" w:name="_Toc111200171"/>
       <w:r>
         <w:rPr>
           <w:lang w:val="en-GB"/>
@@ -2017,7 +2296,7 @@
           <w:lang w:val="en-GB"/>
         </w:rPr>
       </w:pPr>
-      <w:bookmarkStart w:id="2" w:name="_Toc111099963"/>
+      <w:bookmarkStart w:id="2" w:name="_Toc111200172"/>
       <w:r>
         <w:rPr>
           <w:lang w:val="en-GB"/>
@@ -2072,7 +2351,7 @@
           <w:lang w:val="en-GB"/>
         </w:rPr>
       </w:pPr>
-      <w:bookmarkStart w:id="3" w:name="_Toc111099964"/>
+      <w:bookmarkStart w:id="3" w:name="_Toc111200173"/>
       <w:r>
         <w:rPr>
           <w:lang w:val="en-GB"/>
@@ -2201,7 +2480,7 @@
           <w:lang w:val="en-GB"/>
         </w:rPr>
       </w:pPr>
-      <w:bookmarkStart w:id="4" w:name="_Toc111099965"/>
+      <w:bookmarkStart w:id="4" w:name="_Toc111200174"/>
       <w:r>
         <w:rPr>
           <w:lang w:val="en-GB"/>
@@ -2463,7 +2742,21 @@
         <w:rPr>
           <w:lang w:val="en-GB"/>
         </w:rPr>
-        <w:t xml:space="preserve"> actually corresponds to the parameter given to the </w:t>
+        <w:t xml:space="preserve"> </w:t>
+      </w:r>
+      <w:proofErr w:type="gramStart"/>
+      <w:r>
+        <w:rPr>
+          <w:lang w:val="en-GB"/>
+        </w:rPr>
+        <w:t>actually corresponds</w:t>
+      </w:r>
+      <w:proofErr w:type="gramEnd"/>
+      <w:r>
+        <w:rPr>
+          <w:lang w:val="en-GB"/>
+        </w:rPr>
+        <w:t xml:space="preserve"> to the parameter given to the </w:t>
       </w:r>
       <w:r>
         <w:rPr>
@@ -2535,7 +2828,7 @@
           <w:lang w:val="en-GB"/>
         </w:rPr>
       </w:pPr>
-      <w:bookmarkStart w:id="5" w:name="_Toc111099966"/>
+      <w:bookmarkStart w:id="5" w:name="_Toc111200175"/>
       <w:r>
         <w:rPr>
           <w:lang w:val="en-GB"/>
@@ -2656,11 +2949,534 @@
           <w:lang w:val="en-GB"/>
         </w:rPr>
       </w:pPr>
-      <w:bookmarkStart w:id="6" w:name="_Toc111099967"/>
-      <w:r>
-        <w:rPr>
-          <w:lang w:val="en-GB"/>
-        </w:rPr>
+      <w:bookmarkStart w:id="6" w:name="_Toc111200176"/>
+      <w:r>
+        <w:rPr>
+          <w:lang w:val="en-GB"/>
+        </w:rPr>
+        <w:t>Export device types</w:t>
+      </w:r>
+      <w:bookmarkEnd w:id="6"/>
+    </w:p>
+    <w:p>
+      <w:pPr>
+        <w:rPr>
+          <w:lang w:val="en-GB"/>
+        </w:rPr>
+      </w:pPr>
+      <w:r>
+        <w:rPr>
+          <w:lang w:val="en-GB"/>
+        </w:rPr>
+        <w:t xml:space="preserve">If you like to use your </w:t>
+      </w:r>
+      <w:r>
+        <w:rPr>
+          <w:lang w:val="en-GB"/>
+        </w:rPr>
+        <w:t xml:space="preserve">local device </w:t>
+      </w:r>
+      <w:r>
+        <w:rPr>
+          <w:lang w:val="en-GB"/>
+        </w:rPr>
+        <w:t xml:space="preserve">types </w:t>
+      </w:r>
+      <w:r>
+        <w:rPr>
+          <w:lang w:val="en-GB"/>
+        </w:rPr>
+        <w:t xml:space="preserve">on </w:t>
+      </w:r>
+      <w:r>
+        <w:rPr>
+          <w:lang w:val="en-GB"/>
+        </w:rPr>
+        <w:t>another</w:t>
+      </w:r>
+      <w:r>
+        <w:rPr>
+          <w:lang w:val="en-GB"/>
+        </w:rPr>
+        <w:t xml:space="preserve"> device, it can be useful to export the current device </w:t>
+      </w:r>
+      <w:r>
+        <w:rPr>
+          <w:lang w:val="en-GB"/>
+        </w:rPr>
+        <w:t>types.</w:t>
+      </w:r>
+    </w:p>
+    <w:p>
+      <w:pPr>
+        <w:rPr>
+          <w:lang w:val="en-GB"/>
+        </w:rPr>
+      </w:pPr>
+    </w:p>
+    <w:p>
+      <w:pPr>
+        <w:rPr>
+          <w:lang w:val="en-GB"/>
+        </w:rPr>
+      </w:pPr>
+      <w:r>
+        <w:rPr>
+          <w:lang w:val="en-GB"/>
+        </w:rPr>
+        <w:t xml:space="preserve">To do this, simply click on: </w:t>
+      </w:r>
+    </w:p>
+    <w:p>
+      <w:pPr>
+        <w:rPr>
+          <w:lang w:val="en-GB"/>
+        </w:rPr>
+      </w:pPr>
+    </w:p>
+    <w:p>
+      <w:pPr>
+        <w:rPr>
+          <w:lang w:val="en-GB"/>
+        </w:rPr>
+      </w:pPr>
+      <w:r>
+        <w:rPr>
+          <w:lang w:val="en-GB"/>
+        </w:rPr>
+        <w:t xml:space="preserve">“Edit” </w:t>
+      </w:r>
+      <w:r>
+        <w:rPr>
+          <w:rFonts w:cs="Arial"/>
+          <w:lang w:val="en-GB"/>
+        </w:rPr>
+        <w:t>→</w:t>
+      </w:r>
+      <w:r>
+        <w:rPr>
+          <w:lang w:val="en-GB"/>
+        </w:rPr>
+        <w:t xml:space="preserve"> “Export device-types” </w:t>
+      </w:r>
+      <w:r>
+        <w:rPr>
+          <w:rFonts w:cs="Arial"/>
+          <w:lang w:val="en-GB"/>
+        </w:rPr>
+        <w:t>→</w:t>
+      </w:r>
+      <w:r>
+        <w:rPr>
+          <w:lang w:val="en-GB"/>
+        </w:rPr>
+        <w:t xml:space="preserve"> Select the location where you want to save the file </w:t>
+      </w:r>
+      <w:r>
+        <w:rPr>
+          <w:rFonts w:cs="Arial"/>
+          <w:lang w:val="en-GB"/>
+        </w:rPr>
+        <w:t>→</w:t>
+      </w:r>
+      <w:r>
+        <w:rPr>
+          <w:lang w:val="en-GB"/>
+        </w:rPr>
+        <w:t xml:space="preserve"> Type in a filename </w:t>
+      </w:r>
+      <w:r>
+        <w:rPr>
+          <w:rFonts w:cs="Arial"/>
+          <w:lang w:val="en-GB"/>
+        </w:rPr>
+        <w:t>→</w:t>
+      </w:r>
+      <w:r>
+        <w:rPr>
+          <w:rFonts w:cs="Arial"/>
+          <w:lang w:val="en-GB"/>
+        </w:rPr>
+        <w:t xml:space="preserve"> </w:t>
+      </w:r>
+      <w:r>
+        <w:rPr>
+          <w:rFonts w:cs="Arial"/>
+          <w:lang w:val="en-GB"/>
+        </w:rPr>
+        <w:t>Click on “</w:t>
+      </w:r>
+      <w:r>
+        <w:rPr>
+          <w:rFonts w:cs="Arial"/>
+          <w:lang w:val="en-GB"/>
+        </w:rPr>
+        <w:t>Save</w:t>
+      </w:r>
+      <w:r>
+        <w:rPr>
+          <w:rFonts w:cs="Arial"/>
+          <w:lang w:val="en-GB"/>
+        </w:rPr>
+        <w:t>”</w:t>
+      </w:r>
+    </w:p>
+    <w:p>
+      <w:pPr>
+        <w:pStyle w:val="Heading2"/>
+        <w:rPr>
+          <w:lang w:val="en-GB"/>
+        </w:rPr>
+      </w:pPr>
+      <w:bookmarkStart w:id="7" w:name="_Toc111200177"/>
+      <w:r>
+        <w:rPr>
+          <w:lang w:val="en-GB"/>
+        </w:rPr>
+        <w:t>Replace device types</w:t>
+      </w:r>
+      <w:bookmarkEnd w:id="7"/>
+    </w:p>
+    <w:p>
+      <w:pPr>
+        <w:rPr>
+          <w:lang w:val="en-GB"/>
+        </w:rPr>
+      </w:pPr>
+      <w:r>
+        <w:rPr>
+          <w:lang w:val="en-GB"/>
+        </w:rPr>
+        <w:t>If you like to replace the current device types, with the exported device types from another device click on:</w:t>
+      </w:r>
+    </w:p>
+    <w:p>
+      <w:pPr>
+        <w:rPr>
+          <w:lang w:val="en-GB"/>
+        </w:rPr>
+      </w:pPr>
+    </w:p>
+    <w:p>
+      <w:pPr>
+        <w:rPr>
+          <w:lang w:val="en-GB"/>
+        </w:rPr>
+      </w:pPr>
+      <w:r>
+        <w:rPr>
+          <w:lang w:val="en-GB"/>
+        </w:rPr>
+        <w:t xml:space="preserve">“Edit” </w:t>
+      </w:r>
+      <w:r>
+        <w:rPr>
+          <w:rFonts w:cs="Arial"/>
+          <w:lang w:val="en-GB"/>
+        </w:rPr>
+        <w:t>→</w:t>
+      </w:r>
+      <w:r>
+        <w:rPr>
+          <w:lang w:val="en-GB"/>
+        </w:rPr>
+        <w:t xml:space="preserve"> “</w:t>
+      </w:r>
+      <w:r>
+        <w:rPr>
+          <w:lang w:val="en-GB"/>
+        </w:rPr>
+        <w:t xml:space="preserve">Replace </w:t>
+      </w:r>
+      <w:r>
+        <w:rPr>
+          <w:lang w:val="en-GB"/>
+        </w:rPr>
+        <w:t xml:space="preserve">device-types” </w:t>
+      </w:r>
+      <w:r>
+        <w:rPr>
+          <w:rFonts w:cs="Arial"/>
+          <w:lang w:val="en-GB"/>
+        </w:rPr>
+        <w:t>→</w:t>
+      </w:r>
+      <w:r>
+        <w:rPr>
+          <w:lang w:val="en-GB"/>
+        </w:rPr>
+        <w:t xml:space="preserve"> Select the</w:t>
+      </w:r>
+      <w:r>
+        <w:rPr>
+          <w:lang w:val="en-GB"/>
+        </w:rPr>
+        <w:t xml:space="preserve"> exported device </w:t>
+      </w:r>
+      <w:proofErr w:type="gramStart"/>
+      <w:r>
+        <w:rPr>
+          <w:lang w:val="en-GB"/>
+        </w:rPr>
+        <w:t>types</w:t>
+      </w:r>
+      <w:proofErr w:type="gramEnd"/>
+      <w:r>
+        <w:rPr>
+          <w:lang w:val="en-GB"/>
+        </w:rPr>
+        <w:t xml:space="preserve"> file</w:t>
+      </w:r>
+      <w:r>
+        <w:rPr>
+          <w:lang w:val="en-GB"/>
+        </w:rPr>
+        <w:t xml:space="preserve"> </w:t>
+      </w:r>
+      <w:r>
+        <w:rPr>
+          <w:rFonts w:cs="Arial"/>
+          <w:lang w:val="en-GB"/>
+        </w:rPr>
+        <w:t>→</w:t>
+      </w:r>
+      <w:r>
+        <w:rPr>
+          <w:lang w:val="en-GB"/>
+        </w:rPr>
+        <w:t xml:space="preserve"> </w:t>
+      </w:r>
+      <w:r>
+        <w:rPr>
+          <w:rFonts w:cs="Arial"/>
+          <w:lang w:val="en-GB"/>
+        </w:rPr>
+        <w:t>Click on “</w:t>
+      </w:r>
+      <w:r>
+        <w:rPr>
+          <w:rFonts w:cs="Arial"/>
+          <w:lang w:val="en-GB"/>
+        </w:rPr>
+        <w:t>Open</w:t>
+      </w:r>
+      <w:r>
+        <w:rPr>
+          <w:rFonts w:cs="Arial"/>
+          <w:lang w:val="en-GB"/>
+        </w:rPr>
+        <w:t>”</w:t>
+      </w:r>
+    </w:p>
+    <w:p>
+      <w:pPr>
+        <w:rPr>
+          <w:lang w:val="en-GB"/>
+        </w:rPr>
+      </w:pPr>
+    </w:p>
+    <w:p>
+      <w:pPr>
+        <w:pStyle w:val="Heading2"/>
+        <w:rPr>
+          <w:lang w:val="en-GB"/>
+        </w:rPr>
+      </w:pPr>
+      <w:bookmarkStart w:id="8" w:name="_Toc111200178"/>
+      <w:r>
+        <w:rPr>
+          <w:lang w:val="en-GB"/>
+        </w:rPr>
+        <w:t>Extend device types</w:t>
+      </w:r>
+      <w:bookmarkEnd w:id="8"/>
+    </w:p>
+    <w:p>
+      <w:pPr>
+        <w:rPr>
+          <w:lang w:val="en-GB"/>
+        </w:rPr>
+      </w:pPr>
+      <w:r>
+        <w:rPr>
+          <w:lang w:val="en-GB"/>
+        </w:rPr>
+        <w:t xml:space="preserve">If you like to extend the current device types, with devices from an exported device </w:t>
+      </w:r>
+      <w:proofErr w:type="gramStart"/>
+      <w:r>
+        <w:rPr>
+          <w:lang w:val="en-GB"/>
+        </w:rPr>
+        <w:t>types</w:t>
+      </w:r>
+      <w:proofErr w:type="gramEnd"/>
+      <w:r>
+        <w:rPr>
+          <w:lang w:val="en-GB"/>
+        </w:rPr>
+        <w:t xml:space="preserve"> file, click on:</w:t>
+      </w:r>
+    </w:p>
+    <w:p>
+      <w:pPr>
+        <w:rPr>
+          <w:lang w:val="en-GB"/>
+        </w:rPr>
+      </w:pPr>
+    </w:p>
+    <w:p>
+      <w:pPr>
+        <w:rPr>
+          <w:rFonts w:cs="Arial"/>
+          <w:lang w:val="en-GB"/>
+        </w:rPr>
+      </w:pPr>
+      <w:r>
+        <w:rPr>
+          <w:lang w:val="en-GB"/>
+        </w:rPr>
+        <w:t xml:space="preserve">“Edit” </w:t>
+      </w:r>
+      <w:r>
+        <w:rPr>
+          <w:rFonts w:cs="Arial"/>
+          <w:lang w:val="en-GB"/>
+        </w:rPr>
+        <w:t>→</w:t>
+      </w:r>
+      <w:r>
+        <w:rPr>
+          <w:lang w:val="en-GB"/>
+        </w:rPr>
+        <w:t xml:space="preserve"> “</w:t>
+      </w:r>
+      <w:r>
+        <w:rPr>
+          <w:lang w:val="en-GB"/>
+        </w:rPr>
+        <w:t>Extend</w:t>
+      </w:r>
+      <w:r>
+        <w:rPr>
+          <w:lang w:val="en-GB"/>
+        </w:rPr>
+        <w:t xml:space="preserve"> device-types” </w:t>
+      </w:r>
+      <w:r>
+        <w:rPr>
+          <w:rFonts w:cs="Arial"/>
+          <w:lang w:val="en-GB"/>
+        </w:rPr>
+        <w:t>→</w:t>
+      </w:r>
+      <w:r>
+        <w:rPr>
+          <w:lang w:val="en-GB"/>
+        </w:rPr>
+        <w:t xml:space="preserve"> Select the exported device </w:t>
+      </w:r>
+      <w:proofErr w:type="gramStart"/>
+      <w:r>
+        <w:rPr>
+          <w:lang w:val="en-GB"/>
+        </w:rPr>
+        <w:t>types</w:t>
+      </w:r>
+      <w:proofErr w:type="gramEnd"/>
+      <w:r>
+        <w:rPr>
+          <w:lang w:val="en-GB"/>
+        </w:rPr>
+        <w:t xml:space="preserve"> file </w:t>
+      </w:r>
+      <w:r>
+        <w:rPr>
+          <w:rFonts w:cs="Arial"/>
+          <w:lang w:val="en-GB"/>
+        </w:rPr>
+        <w:t>→</w:t>
+      </w:r>
+      <w:r>
+        <w:rPr>
+          <w:lang w:val="en-GB"/>
+        </w:rPr>
+        <w:t xml:space="preserve"> </w:t>
+      </w:r>
+      <w:r>
+        <w:rPr>
+          <w:rFonts w:cs="Arial"/>
+          <w:lang w:val="en-GB"/>
+        </w:rPr>
+        <w:t>Click on “Open”</w:t>
+      </w:r>
+    </w:p>
+    <w:p>
+      <w:pPr>
+        <w:rPr>
+          <w:rFonts w:cs="Arial"/>
+          <w:lang w:val="en-GB"/>
+        </w:rPr>
+      </w:pPr>
+    </w:p>
+    <w:p>
+      <w:pPr>
+        <w:rPr>
+          <w:i/>
+          <w:iCs/>
+          <w:lang w:val="en-GB"/>
+        </w:rPr>
+      </w:pPr>
+      <w:r>
+        <w:rPr>
+          <w:rFonts w:cs="Arial"/>
+          <w:i/>
+          <w:iCs/>
+          <w:lang w:val="en-GB"/>
+        </w:rPr>
+        <w:t xml:space="preserve">Note: Only devices with a name that does not already exist in the local device </w:t>
+      </w:r>
+      <w:proofErr w:type="gramStart"/>
+      <w:r>
+        <w:rPr>
+          <w:rFonts w:cs="Arial"/>
+          <w:i/>
+          <w:iCs/>
+          <w:lang w:val="en-GB"/>
+        </w:rPr>
+        <w:t>types</w:t>
+      </w:r>
+      <w:proofErr w:type="gramEnd"/>
+      <w:r>
+        <w:rPr>
+          <w:rFonts w:cs="Arial"/>
+          <w:i/>
+          <w:iCs/>
+          <w:lang w:val="en-GB"/>
+        </w:rPr>
+        <w:t xml:space="preserve"> list will be added.</w:t>
+      </w:r>
+    </w:p>
+    <w:p>
+      <w:pPr>
+        <w:rPr>
+          <w:lang w:val="en-GB"/>
+        </w:rPr>
+      </w:pPr>
+    </w:p>
+    <w:p>
+      <w:pPr>
+        <w:pStyle w:val="Heading2"/>
+        <w:rPr>
+          <w:lang w:val="en-GB"/>
+        </w:rPr>
+      </w:pPr>
+      <w:bookmarkStart w:id="9" w:name="_Toc111200179"/>
+      <w:r>
+        <w:rPr>
+          <w:lang w:val="en-GB"/>
+        </w:rPr>
+        <w:lastRenderedPageBreak/>
         <w:t>Adding a new device</w:t>
       </w:r>
       <w:r>
@@ -2669,7 +3485,7 @@
         </w:rPr>
         <w:t xml:space="preserve"> to the Sequence</w:t>
       </w:r>
-      <w:bookmarkEnd w:id="6"/>
+      <w:bookmarkEnd w:id="9"/>
     </w:p>
     <w:p>
       <w:pPr>
@@ -2678,14 +3494,14 @@
           <w:lang w:val="en-GB"/>
         </w:rPr>
       </w:pPr>
-      <w:bookmarkStart w:id="7" w:name="_Toc111099968"/>
+      <w:bookmarkStart w:id="10" w:name="_Toc111200180"/>
       <w:r>
         <w:rPr>
           <w:lang w:val="en-GB"/>
         </w:rPr>
         <w:t>Find the device IP and PORT</w:t>
       </w:r>
-      <w:bookmarkEnd w:id="7"/>
+      <w:bookmarkEnd w:id="10"/>
     </w:p>
     <w:p>
       <w:pPr>
@@ -3214,15 +4030,29 @@
         </w:rPr>
         <w:t xml:space="preserve"> </w:t>
       </w:r>
-      <w:hyperlink w:anchor="_Edit_a_device" w:history="1">
-        <w:r>
-          <w:rPr>
-            <w:rStyle w:val="Hyperlink"/>
-            <w:iCs/>
-          </w:rPr>
-          <w:t>1.2 Edit a device</w:t>
-        </w:r>
-      </w:hyperlink>
+      <w:r>
+        <w:fldChar w:fldCharType="begin"/>
+      </w:r>
+      <w:r>
+        <w:instrText xml:space="preserve"> HYPERLINK \l "_Edit_a_device" </w:instrText>
+      </w:r>
+      <w:r>
+        <w:fldChar w:fldCharType="separate"/>
+      </w:r>
+      <w:r>
+        <w:rPr>
+          <w:rStyle w:val="Hyperlink"/>
+          <w:iCs/>
+        </w:rPr>
+        <w:t>1.2 Edit a device</w:t>
+      </w:r>
+      <w:r>
+        <w:rPr>
+          <w:rStyle w:val="Hyperlink"/>
+          <w:iCs/>
+        </w:rPr>
+        <w:fldChar w:fldCharType="end"/>
+      </w:r>
     </w:p>
     <w:p>
       <w:pPr>
@@ -3282,13 +4112,13 @@
       <w:pPr>
         <w:pStyle w:val="Heading3"/>
       </w:pPr>
-      <w:bookmarkStart w:id="8" w:name="_Add_a_new"/>
-      <w:bookmarkStart w:id="9" w:name="_Toc111099969"/>
-      <w:bookmarkEnd w:id="8"/>
+      <w:bookmarkStart w:id="11" w:name="_Add_a_new"/>
+      <w:bookmarkStart w:id="12" w:name="_Toc111200181"/>
+      <w:bookmarkEnd w:id="11"/>
       <w:r>
         <w:t>Add a new device</w:t>
       </w:r>
-      <w:bookmarkEnd w:id="9"/>
+      <w:bookmarkEnd w:id="12"/>
     </w:p>
     <w:p>
       <w:r>
@@ -3382,14 +4212,14 @@
       <w:pPr>
         <w:pStyle w:val="Heading2"/>
       </w:pPr>
-      <w:bookmarkStart w:id="10" w:name="_Edit_a_device"/>
-      <w:bookmarkStart w:id="11" w:name="_Toc111099970"/>
-      <w:bookmarkEnd w:id="10"/>
+      <w:bookmarkStart w:id="13" w:name="_Edit_a_device"/>
+      <w:bookmarkStart w:id="14" w:name="_Toc111200182"/>
+      <w:bookmarkEnd w:id="13"/>
       <w:r>
         <w:lastRenderedPageBreak/>
         <w:t>Edit a device</w:t>
       </w:r>
-      <w:bookmarkEnd w:id="11"/>
+      <w:bookmarkEnd w:id="14"/>
     </w:p>
     <w:p>
       <w:r>
@@ -3546,14 +4376,27 @@
       <w:r>
         <w:t xml:space="preserve">Once you have clicked the button you will get to the window from </w:t>
       </w:r>
-      <w:hyperlink w:anchor="_Add_a_new" w:history="1">
-        <w:r>
-          <w:rPr>
-            <w:rStyle w:val="Hyperlink"/>
-          </w:rPr>
-          <w:t>1.2.2 Add a new device</w:t>
-        </w:r>
-      </w:hyperlink>
+      <w:r>
+        <w:fldChar w:fldCharType="begin"/>
+      </w:r>
+      <w:r>
+        <w:instrText xml:space="preserve"> HYPERLINK \l "_Add_a_new" </w:instrText>
+      </w:r>
+      <w:r>
+        <w:fldChar w:fldCharType="separate"/>
+      </w:r>
+      <w:r>
+        <w:rPr>
+          <w:rStyle w:val="Hyperlink"/>
+        </w:rPr>
+        <w:t>1.2.2 Add a new device</w:t>
+      </w:r>
+      <w:r>
+        <w:rPr>
+          <w:rStyle w:val="Hyperlink"/>
+        </w:rPr>
+        <w:fldChar w:fldCharType="end"/>
+      </w:r>
       <w:r>
         <w:t>.</w:t>
       </w:r>
@@ -3562,7 +4405,7 @@
       <w:pPr>
         <w:pStyle w:val="Heading1"/>
       </w:pPr>
-      <w:bookmarkStart w:id="12" w:name="_Toc111099971"/>
+      <w:bookmarkStart w:id="15" w:name="_Toc111200183"/>
       <w:r>
         <w:t>Add a</w:t>
       </w:r>
@@ -3572,7 +4415,7 @@
       <w:r>
         <w:t xml:space="preserve"> operation</w:t>
       </w:r>
-      <w:bookmarkEnd w:id="12"/>
+      <w:bookmarkEnd w:id="15"/>
     </w:p>
     <w:p>
       <w:r>
@@ -3594,16 +4437,16 @@
       <w:pPr>
         <w:pStyle w:val="Heading2"/>
       </w:pPr>
-      <w:bookmarkStart w:id="13" w:name="_Preconfigure_operation_parameter"/>
-      <w:bookmarkStart w:id="14" w:name="_Toc111099972"/>
-      <w:bookmarkEnd w:id="13"/>
+      <w:bookmarkStart w:id="16" w:name="_Preconfigure_operation_parameter"/>
+      <w:bookmarkStart w:id="17" w:name="_Toc111200184"/>
+      <w:bookmarkEnd w:id="16"/>
       <w:r>
         <w:t xml:space="preserve">Preconfigure </w:t>
       </w:r>
       <w:r>
         <w:t>operation parameter</w:t>
       </w:r>
-      <w:bookmarkEnd w:id="14"/>
+      <w:bookmarkEnd w:id="17"/>
     </w:p>
     <w:p>
       <w:r>
@@ -3666,13 +4509,13 @@
       <w:pPr>
         <w:pStyle w:val="Heading2"/>
       </w:pPr>
-      <w:bookmarkStart w:id="15" w:name="_Specific_operation_configuration"/>
-      <w:bookmarkStart w:id="16" w:name="_Toc111099973"/>
-      <w:bookmarkEnd w:id="15"/>
+      <w:bookmarkStart w:id="18" w:name="_Specific_operation_configuration"/>
+      <w:bookmarkStart w:id="19" w:name="_Toc111200185"/>
+      <w:bookmarkEnd w:id="18"/>
       <w:r>
         <w:t>Specific operation configuration</w:t>
       </w:r>
-      <w:bookmarkEnd w:id="16"/>
+      <w:bookmarkEnd w:id="19"/>
     </w:p>
     <w:p>
       <w:pPr>
@@ -3694,7 +4537,7 @@
           <w:noProof/>
         </w:rPr>
       </w:pPr>
-      <w:bookmarkStart w:id="17" w:name="_Toc111099974"/>
+      <w:bookmarkStart w:id="20" w:name="_Toc111200186"/>
       <w:r>
         <w:rPr>
           <w:noProof/>
@@ -3761,7 +4604,7 @@
         </w:rPr>
         <w:t>Custom command configuration</w:t>
       </w:r>
-      <w:bookmarkEnd w:id="17"/>
+      <w:bookmarkEnd w:id="20"/>
     </w:p>
     <w:p>
       <w:r>
@@ -3791,11 +4634,11 @@
       <w:pPr>
         <w:pStyle w:val="Heading3"/>
       </w:pPr>
-      <w:bookmarkStart w:id="18" w:name="_Toc111099975"/>
+      <w:bookmarkStart w:id="21" w:name="_Toc111200187"/>
       <w:r>
         <w:t>Number command configuration</w:t>
       </w:r>
-      <w:bookmarkEnd w:id="18"/>
+      <w:bookmarkEnd w:id="21"/>
     </w:p>
     <w:p>
       <w:r>
@@ -3813,11 +4656,337 @@
     </w:p>
     <w:p>
       <w:pPr>
+        <w:pStyle w:val="Heading2"/>
+        <w:numPr>
+          <w:ilvl w:val="1"/>
+          <w:numId w:val="1"/>
+        </w:numPr>
+      </w:pPr>
+      <w:bookmarkStart w:id="22" w:name="_Toc111200188"/>
+      <w:r>
+        <w:lastRenderedPageBreak/>
+        <w:t>Sweep Operation</w:t>
+      </w:r>
+      <w:bookmarkEnd w:id="22"/>
+    </w:p>
+    <w:p>
+      <w:r>
+        <w:rPr>
+          <w:noProof/>
+          <w:lang w:val="en-GB"/>
+        </w:rPr>
+        <mc:AlternateContent>
+          <mc:Choice Requires="wps">
+            <w:drawing>
+              <wp:anchor distT="0" distB="0" distL="114300" distR="114300" simplePos="0" relativeHeight="251727872" behindDoc="0" locked="0" layoutInCell="1" allowOverlap="1" wp14:anchorId="3D8F8B05" wp14:editId="59392279">
+                <wp:simplePos x="0" y="0"/>
+                <wp:positionH relativeFrom="column">
+                  <wp:posOffset>4558352</wp:posOffset>
+                </wp:positionH>
+                <wp:positionV relativeFrom="paragraph">
+                  <wp:posOffset>1232165</wp:posOffset>
+                </wp:positionV>
+                <wp:extent cx="238836" cy="395785"/>
+                <wp:effectExtent l="38100" t="0" r="27940" b="61595"/>
+                <wp:wrapNone/>
+                <wp:docPr id="11" name="Straight Arrow Connector 11"/>
+                <wp:cNvGraphicFramePr/>
+                <a:graphic xmlns:a="http://schemas.openxmlformats.org/drawingml/2006/main">
+                  <a:graphicData uri="http://schemas.microsoft.com/office/word/2010/wordprocessingShape">
+                    <wps:wsp>
+                      <wps:cNvCnPr/>
+                      <wps:spPr>
+                        <a:xfrm flipH="1">
+                          <a:off x="0" y="0"/>
+                          <a:ext cx="238836" cy="395785"/>
+                        </a:xfrm>
+                        <a:prstGeom prst="straightConnector1">
+                          <a:avLst/>
+                        </a:prstGeom>
+                        <a:ln w="15875">
+                          <a:solidFill>
+                            <a:srgbClr val="FF0000"/>
+                          </a:solidFill>
+                          <a:tailEnd type="triangle"/>
+                        </a:ln>
+                      </wps:spPr>
+                      <wps:style>
+                        <a:lnRef idx="1">
+                          <a:schemeClr val="accent1"/>
+                        </a:lnRef>
+                        <a:fillRef idx="0">
+                          <a:schemeClr val="accent1"/>
+                        </a:fillRef>
+                        <a:effectRef idx="0">
+                          <a:schemeClr val="accent1"/>
+                        </a:effectRef>
+                        <a:fontRef idx="minor">
+                          <a:schemeClr val="tx1"/>
+                        </a:fontRef>
+                      </wps:style>
+                      <wps:bodyPr/>
+                    </wps:wsp>
+                  </a:graphicData>
+                </a:graphic>
+              </wp:anchor>
+            </w:drawing>
+          </mc:Choice>
+          <mc:Fallback>
+            <w:pict>
+              <v:shapetype w14:anchorId="63C99E13" id="_x0000_t32" coordsize="21600,21600" o:spt="32" o:oned="t" path="m,l21600,21600e" filled="f">
+                <v:path arrowok="t" fillok="f" o:connecttype="none"/>
+                <o:lock v:ext="edit" shapetype="t"/>
+              </v:shapetype>
+              <v:shape id="Straight Arrow Connector 11" o:spid="_x0000_s1026" type="#_x0000_t32" style="position:absolute;margin-left:358.95pt;margin-top:97pt;width:18.8pt;height:31.15pt;flip:x;z-index:251727872;visibility:visible;mso-wrap-style:square;mso-wrap-distance-left:9pt;mso-wrap-distance-top:0;mso-wrap-distance-right:9pt;mso-wrap-distance-bottom:0;mso-position-horizontal:absolute;mso-position-horizontal-relative:text;mso-position-vertical:absolute;mso-position-vertical-relative:text" o:gfxdata="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" strokecolor="red" strokeweight="1.25pt">
+                <v:stroke endarrow="block"/>
+              </v:shape>
+            </w:pict>
+          </mc:Fallback>
+        </mc:AlternateContent>
+      </w:r>
+      <w:r>
+        <w:rPr>
+          <w:noProof/>
+          <w:lang w:val="en-GB"/>
+        </w:rPr>
+        <mc:AlternateContent>
+          <mc:Choice Requires="wps">
+            <w:drawing>
+              <wp:anchor distT="0" distB="0" distL="114300" distR="114300" simplePos="0" relativeHeight="251726848" behindDoc="0" locked="0" layoutInCell="1" allowOverlap="1" wp14:anchorId="6BF00BE9" wp14:editId="6768A65C">
+                <wp:simplePos x="0" y="0"/>
+                <wp:positionH relativeFrom="margin">
+                  <wp:posOffset>2238233</wp:posOffset>
+                </wp:positionH>
+                <wp:positionV relativeFrom="paragraph">
+                  <wp:posOffset>1668894</wp:posOffset>
+                </wp:positionV>
+                <wp:extent cx="2299648" cy="2490716"/>
+                <wp:effectExtent l="0" t="0" r="24765" b="24130"/>
+                <wp:wrapNone/>
+                <wp:docPr id="10" name="Rectangle 10"/>
+                <wp:cNvGraphicFramePr/>
+                <a:graphic xmlns:a="http://schemas.openxmlformats.org/drawingml/2006/main">
+                  <a:graphicData uri="http://schemas.microsoft.com/office/word/2010/wordprocessingShape">
+                    <wps:wsp>
+                      <wps:cNvSpPr/>
+                      <wps:spPr>
+                        <a:xfrm>
+                          <a:off x="0" y="0"/>
+                          <a:ext cx="2299648" cy="2490716"/>
+                        </a:xfrm>
+                        <a:prstGeom prst="rect">
+                          <a:avLst/>
+                        </a:prstGeom>
+                        <a:noFill/>
+                        <a:ln>
+                          <a:solidFill>
+                            <a:srgbClr val="FF0000"/>
+                          </a:solidFill>
+                        </a:ln>
+                      </wps:spPr>
+                      <wps:style>
+                        <a:lnRef idx="2">
+                          <a:schemeClr val="accent1">
+                            <a:shade val="50000"/>
+                          </a:schemeClr>
+                        </a:lnRef>
+                        <a:fillRef idx="1">
+                          <a:schemeClr val="accent1"/>
+                        </a:fillRef>
+                        <a:effectRef idx="0">
+                          <a:schemeClr val="accent1"/>
+                        </a:effectRef>
+                        <a:fontRef idx="minor">
+                          <a:schemeClr val="lt1"/>
+                        </a:fontRef>
+                      </wps:style>
+                      <wps:bodyPr rot="0" spcFirstLastPara="0" vertOverflow="overflow" horzOverflow="overflow" vert="horz" wrap="square" lIns="91440" tIns="45720" rIns="91440" bIns="45720" numCol="1" spcCol="0" rtlCol="0" fromWordArt="0" anchor="ctr" anchorCtr="0" forceAA="0" compatLnSpc="1">
+                        <a:prstTxWarp prst="textNoShape">
+                          <a:avLst/>
+                        </a:prstTxWarp>
+                        <a:noAutofit/>
+                      </wps:bodyPr>
+                    </wps:wsp>
+                  </a:graphicData>
+                </a:graphic>
+                <wp14:sizeRelH relativeFrom="margin">
+                  <wp14:pctWidth>0</wp14:pctWidth>
+                </wp14:sizeRelH>
+                <wp14:sizeRelV relativeFrom="margin">
+                  <wp14:pctHeight>0</wp14:pctHeight>
+                </wp14:sizeRelV>
+              </wp:anchor>
+            </w:drawing>
+          </mc:Choice>
+          <mc:Fallback>
+            <w:pict>
+              <v:rect w14:anchorId="5C855F65" id="Rectangle 10" o:spid="_x0000_s1026" style="position:absolute;margin-left:176.25pt;margin-top:131.4pt;width:181.05pt;height:196.1pt;z-index:251726848;visibility:visible;mso-wrap-style:square;mso-width-percent:0;mso-height-percent:0;mso-wrap-distance-left:9pt;mso-wrap-distance-top:0;mso-wrap-distance-right:9pt;mso-wrap-distance-bottom:0;mso-position-horizontal:absolute;mso-position-horizontal-relative:margin;mso-position-vertical:absolute;mso-position-vertical-relative:text;mso-width-percent:0;mso-height-percent:0;mso-width-relative:margin;mso-height-relative:margin;v-text-anchor:middle" o:gfxdata="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" filled="f" strokecolor="red" strokeweight="2pt">
+                <w10:wrap anchorx="margin"/>
+              </v:rect>
+            </w:pict>
+          </mc:Fallback>
+        </mc:AlternateContent>
+      </w:r>
+      <w:r>
+        <w:rPr>
+          <w:noProof/>
+          <w:lang w:val="en-GB"/>
+        </w:rPr>
+        <mc:AlternateContent>
+          <mc:Choice Requires="wps">
+            <w:drawing>
+              <wp:anchor distT="0" distB="0" distL="114300" distR="114300" simplePos="0" relativeHeight="251724800" behindDoc="0" locked="0" layoutInCell="1" allowOverlap="1" wp14:anchorId="0ECF4AB8" wp14:editId="7878D2B1">
+                <wp:simplePos x="0" y="0"/>
+                <wp:positionH relativeFrom="margin">
+                  <wp:posOffset>4824484</wp:posOffset>
+                </wp:positionH>
+                <wp:positionV relativeFrom="paragraph">
+                  <wp:posOffset>952385</wp:posOffset>
+                </wp:positionV>
+                <wp:extent cx="852985" cy="265885"/>
+                <wp:effectExtent l="0" t="0" r="23495" b="20320"/>
+                <wp:wrapNone/>
+                <wp:docPr id="9" name="Rectangle 9"/>
+                <wp:cNvGraphicFramePr/>
+                <a:graphic xmlns:a="http://schemas.openxmlformats.org/drawingml/2006/main">
+                  <a:graphicData uri="http://schemas.microsoft.com/office/word/2010/wordprocessingShape">
+                    <wps:wsp>
+                      <wps:cNvSpPr/>
+                      <wps:spPr>
+                        <a:xfrm>
+                          <a:off x="0" y="0"/>
+                          <a:ext cx="852985" cy="265885"/>
+                        </a:xfrm>
+                        <a:prstGeom prst="rect">
+                          <a:avLst/>
+                        </a:prstGeom>
+                        <a:noFill/>
+                        <a:ln>
+                          <a:solidFill>
+                            <a:srgbClr val="FF0000"/>
+                          </a:solidFill>
+                        </a:ln>
+                      </wps:spPr>
+                      <wps:style>
+                        <a:lnRef idx="2">
+                          <a:schemeClr val="accent1">
+                            <a:shade val="50000"/>
+                          </a:schemeClr>
+                        </a:lnRef>
+                        <a:fillRef idx="1">
+                          <a:schemeClr val="accent1"/>
+                        </a:fillRef>
+                        <a:effectRef idx="0">
+                          <a:schemeClr val="accent1"/>
+                        </a:effectRef>
+                        <a:fontRef idx="minor">
+                          <a:schemeClr val="lt1"/>
+                        </a:fontRef>
+                      </wps:style>
+                      <wps:bodyPr rot="0" spcFirstLastPara="0" vertOverflow="overflow" horzOverflow="overflow" vert="horz" wrap="square" lIns="91440" tIns="45720" rIns="91440" bIns="45720" numCol="1" spcCol="0" rtlCol="0" fromWordArt="0" anchor="ctr" anchorCtr="0" forceAA="0" compatLnSpc="1">
+                        <a:prstTxWarp prst="textNoShape">
+                          <a:avLst/>
+                        </a:prstTxWarp>
+                        <a:noAutofit/>
+                      </wps:bodyPr>
+                    </wps:wsp>
+                  </a:graphicData>
+                </a:graphic>
+                <wp14:sizeRelH relativeFrom="margin">
+                  <wp14:pctWidth>0</wp14:pctWidth>
+                </wp14:sizeRelH>
+                <wp14:sizeRelV relativeFrom="margin">
+                  <wp14:pctHeight>0</wp14:pctHeight>
+                </wp14:sizeRelV>
+              </wp:anchor>
+            </w:drawing>
+          </mc:Choice>
+          <mc:Fallback>
+            <w:pict>
+              <v:rect w14:anchorId="2EAF6E67" id="Rectangle 9" o:spid="_x0000_s1026" style="position:absolute;margin-left:379.9pt;margin-top:75pt;width:67.15pt;height:20.95pt;z-index:251724800;visibility:visible;mso-wrap-style:square;mso-width-percent:0;mso-height-percent:0;mso-wrap-distance-left:9pt;mso-wrap-distance-top:0;mso-wrap-distance-right:9pt;mso-wrap-distance-bottom:0;mso-position-horizontal:absolute;mso-position-horizontal-relative:margin;mso-position-vertical:absolute;mso-position-vertical-relative:text;mso-width-percent:0;mso-height-percent:0;mso-width-relative:margin;mso-height-relative:margin;v-text-anchor:middle" o:gfxdata="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" filled="f" strokecolor="red" strokeweight="2pt">
+                <w10:wrap anchorx="margin"/>
+              </v:rect>
+            </w:pict>
+          </mc:Fallback>
+        </mc:AlternateContent>
+      </w:r>
+      <w:r>
+        <w:drawing>
+          <wp:inline distT="0" distB="0" distL="0" distR="0" wp14:anchorId="1EE91698" wp14:editId="7FF87936">
+            <wp:extent cx="5962650" cy="4567555"/>
+            <wp:effectExtent l="0" t="0" r="0" b="4445"/>
+            <wp:docPr id="8" name="Picture 8"/>
+            <wp:cNvGraphicFramePr>
+              <a:graphicFrameLocks xmlns:a="http://schemas.openxmlformats.org/drawingml/2006/main" noChangeAspect="1"/>
+            </wp:cNvGraphicFramePr>
+            <a:graphic xmlns:a="http://schemas.openxmlformats.org/drawingml/2006/main">
+              <a:graphicData uri="http://schemas.openxmlformats.org/drawingml/2006/picture">
+                <pic:pic xmlns:pic="http://schemas.openxmlformats.org/drawingml/2006/picture">
+                  <pic:nvPicPr>
+                    <pic:cNvPr id="1" name=""/>
+                    <pic:cNvPicPr/>
+                  </pic:nvPicPr>
+                  <pic:blipFill>
+                    <a:blip r:embed="rId13"/>
+                    <a:stretch>
+                      <a:fillRect/>
+                    </a:stretch>
+                  </pic:blipFill>
+                  <pic:spPr>
+                    <a:xfrm>
+                      <a:off x="0" y="0"/>
+                      <a:ext cx="5962650" cy="4567555"/>
+                    </a:xfrm>
+                    <a:prstGeom prst="rect">
+                      <a:avLst/>
+                    </a:prstGeom>
+                  </pic:spPr>
+                </pic:pic>
+              </a:graphicData>
+            </a:graphic>
+          </wp:inline>
+        </w:drawing>
+      </w:r>
+    </w:p>
+    <w:p/>
+    <w:p>
+      <w:r>
+        <w:t xml:space="preserve">To perform a sweep within </w:t>
+      </w:r>
+      <w:r>
+        <w:t>an</w:t>
+      </w:r>
+      <w:r>
+        <w:t xml:space="preserve"> operation you must select the device type and the IP address of the device. </w:t>
+      </w:r>
+    </w:p>
+    <w:p/>
+    <w:p>
+      <w:r>
+        <w:t xml:space="preserve">Now you can click on the blue “Configure Sweep” button. A window will popup where you can choose the output value you want to sweep, the start and stop value of the sweep, the </w:t>
+      </w:r>
+      <w:r>
+        <w:t>increment,</w:t>
+      </w:r>
+      <w:r>
+        <w:t xml:space="preserve"> and the time between the increments. </w:t>
+      </w:r>
+      <w:r>
+        <w:t>Once you are done, you can click on accept to add the operation to the sequence.</w:t>
+      </w:r>
+    </w:p>
+    <w:p>
+      <w:r>
+        <w:br w:type="page"/>
+      </w:r>
+    </w:p>
+    <w:p>
+      <w:pPr>
         <w:pStyle w:val="Heading1"/>
       </w:pPr>
-      <w:bookmarkStart w:id="19" w:name="_Configure_your_device"/>
-      <w:bookmarkStart w:id="20" w:name="_Toc111099976"/>
-      <w:bookmarkEnd w:id="19"/>
+      <w:bookmarkStart w:id="23" w:name="_Configure_your_device"/>
+      <w:bookmarkStart w:id="24" w:name="_Toc111200189"/>
+      <w:bookmarkEnd w:id="23"/>
       <w:r>
         <w:lastRenderedPageBreak/>
         <w:t xml:space="preserve">Modifying </w:t>
@@ -3828,7 +4997,7 @@
       <w:r>
         <w:t>s</w:t>
       </w:r>
-      <w:bookmarkEnd w:id="20"/>
+      <w:bookmarkEnd w:id="24"/>
     </w:p>
     <w:p>
       <w:r>
@@ -3934,7 +5103,7 @@
                     <pic:cNvPicPr/>
                   </pic:nvPicPr>
                   <pic:blipFill>
-                    <a:blip r:embed="rId13"/>
+                    <a:blip r:embed="rId14"/>
                     <a:stretch>
                       <a:fillRect/>
                     </a:stretch>
@@ -3971,14 +5140,14 @@
       <w:pPr>
         <w:pStyle w:val="Heading2"/>
       </w:pPr>
-      <w:bookmarkStart w:id="21" w:name="_Toc111099977"/>
+      <w:bookmarkStart w:id="25" w:name="_Toc111200190"/>
       <w:r>
         <w:t xml:space="preserve">Edit </w:t>
       </w:r>
       <w:r>
         <w:t>operation</w:t>
       </w:r>
-      <w:bookmarkEnd w:id="21"/>
+      <w:bookmarkEnd w:id="25"/>
     </w:p>
     <w:p>
       <w:r>
@@ -4029,14 +5198,14 @@
       <w:pPr>
         <w:pStyle w:val="Heading2"/>
       </w:pPr>
-      <w:bookmarkStart w:id="22" w:name="_Toc111099978"/>
+      <w:bookmarkStart w:id="26" w:name="_Toc111200191"/>
       <w:r>
         <w:t xml:space="preserve">Delete </w:t>
       </w:r>
       <w:r>
         <w:t>operation</w:t>
       </w:r>
-      <w:bookmarkEnd w:id="22"/>
+      <w:bookmarkEnd w:id="26"/>
     </w:p>
     <w:p>
       <w:r>
@@ -4069,26 +5238,34 @@
       <w:pPr>
         <w:pStyle w:val="Heading2"/>
       </w:pPr>
-      <w:bookmarkStart w:id="23" w:name="_Toc111099979"/>
+      <w:bookmarkStart w:id="27" w:name="_Toc111200192"/>
       <w:r>
         <w:t>Move operation</w:t>
       </w:r>
-      <w:bookmarkEnd w:id="23"/>
-    </w:p>
-    <w:p>
-      <w:r>
-        <w:t>To move an operation, you must click on the top or bottom blue button, depending if you wish to move the operation up or down in the sequence.</w:t>
+      <w:bookmarkEnd w:id="27"/>
+    </w:p>
+    <w:p>
+      <w:r>
+        <w:t xml:space="preserve">To move an operation, you must click on the top or bottom blue button, </w:t>
+      </w:r>
+      <w:proofErr w:type="gramStart"/>
+      <w:r>
+        <w:t>depending</w:t>
+      </w:r>
+      <w:proofErr w:type="gramEnd"/>
+      <w:r>
+        <w:t xml:space="preserve"> if you wish to move the operation up or down in the sequence.</w:t>
       </w:r>
     </w:p>
     <w:p>
       <w:pPr>
         <w:pStyle w:val="Heading1"/>
       </w:pPr>
-      <w:bookmarkStart w:id="24" w:name="_Toc111099980"/>
+      <w:bookmarkStart w:id="28" w:name="_Toc111200193"/>
       <w:r>
         <w:t>Start a sequence</w:t>
       </w:r>
-      <w:bookmarkEnd w:id="24"/>
+      <w:bookmarkEnd w:id="28"/>
     </w:p>
     <w:p>
       <w:r>
@@ -4194,7 +5371,7 @@
                     <pic:cNvPicPr/>
                   </pic:nvPicPr>
                   <pic:blipFill>
-                    <a:blip r:embed="rId14"/>
+                    <a:blip r:embed="rId15"/>
                     <a:stretch>
                       <a:fillRect/>
                     </a:stretch>
@@ -4239,22 +5416,22 @@
       <w:pPr>
         <w:pStyle w:val="Heading1"/>
       </w:pPr>
-      <w:bookmarkStart w:id="25" w:name="_Toc111099981"/>
+      <w:bookmarkStart w:id="29" w:name="_Toc111200194"/>
       <w:r>
         <w:lastRenderedPageBreak/>
         <w:t>Manage sequences</w:t>
       </w:r>
-      <w:bookmarkEnd w:id="25"/>
+      <w:bookmarkEnd w:id="29"/>
     </w:p>
     <w:p>
       <w:pPr>
         <w:pStyle w:val="Heading2"/>
       </w:pPr>
-      <w:bookmarkStart w:id="26" w:name="_Toc111099982"/>
+      <w:bookmarkStart w:id="30" w:name="_Toc111200195"/>
       <w:r>
         <w:t>Save a configured sequence</w:t>
       </w:r>
-      <w:bookmarkEnd w:id="26"/>
+      <w:bookmarkEnd w:id="30"/>
     </w:p>
     <w:p>
       <w:r>
@@ -4517,7 +5694,7 @@
                     <pic:cNvPicPr/>
                   </pic:nvPicPr>
                   <pic:blipFill>
-                    <a:blip r:embed="rId15"/>
+                    <a:blip r:embed="rId16"/>
                     <a:stretch>
                       <a:fillRect/>
                     </a:stretch>
@@ -4575,11 +5752,11 @@
       <w:pPr>
         <w:pStyle w:val="Heading2"/>
       </w:pPr>
-      <w:bookmarkStart w:id="27" w:name="_Toc111099983"/>
+      <w:bookmarkStart w:id="31" w:name="_Toc111200196"/>
       <w:r>
         <w:t>Load a configured sequence</w:t>
       </w:r>
-      <w:bookmarkEnd w:id="27"/>
+      <w:bookmarkEnd w:id="31"/>
     </w:p>
     <w:p>
       <w:r>
@@ -4844,7 +6021,7 @@
                     <pic:cNvPicPr/>
                   </pic:nvPicPr>
                   <pic:blipFill>
-                    <a:blip r:embed="rId15"/>
+                    <a:blip r:embed="rId16"/>
                     <a:stretch>
                       <a:fillRect/>
                     </a:stretch>
@@ -4881,12 +6058,14 @@
       <w:r>
         <w:t xml:space="preserve"> </w:t>
       </w:r>
+      <w:proofErr w:type="gramStart"/>
       <w:r>
         <w:t>“</w:t>
       </w:r>
       <w:r>
         <w:t>.seq</w:t>
       </w:r>
+      <w:proofErr w:type="gramEnd"/>
       <w:r>
         <w:t>”</w:t>
       </w:r>
@@ -4903,7 +6082,7 @@
       <w:pPr>
         <w:pStyle w:val="Heading2"/>
       </w:pPr>
-      <w:bookmarkStart w:id="28" w:name="_Toc111099984"/>
+      <w:bookmarkStart w:id="32" w:name="_Toc111200197"/>
       <w:r>
         <w:lastRenderedPageBreak/>
         <w:t>C</w:t>
@@ -4911,7 +6090,7 @@
       <w:r>
         <w:t>reate a new sequence</w:t>
       </w:r>
-      <w:bookmarkEnd w:id="28"/>
+      <w:bookmarkEnd w:id="32"/>
     </w:p>
     <w:p>
       <w:r>
@@ -4938,24 +6117,26 @@
       <w:pPr>
         <w:pStyle w:val="Heading1"/>
       </w:pPr>
-      <w:bookmarkStart w:id="29" w:name="_Toc111099985"/>
+      <w:bookmarkStart w:id="33" w:name="_Toc111200198"/>
       <w:r>
         <w:t>Additional information</w:t>
       </w:r>
       <w:r>
         <w:t xml:space="preserve"> / Typical mistakes</w:t>
       </w:r>
-      <w:bookmarkEnd w:id="29"/>
+      <w:bookmarkEnd w:id="33"/>
     </w:p>
     <w:p>
       <w:r>
         <w:t>The function to create a new device type is very experimental. If you make a mistake, it cannot be undone or edited after saving it in the program. To undo or edit this, please go to the application folder and make the change to “</w:t>
       </w:r>
       <w:proofErr w:type="spellStart"/>
+      <w:proofErr w:type="gramStart"/>
       <w:r>
         <w:t>devicetypes.json</w:t>
       </w:r>
       <w:proofErr w:type="spellEnd"/>
+      <w:proofErr w:type="gramEnd"/>
       <w:r>
         <w:t>”.</w:t>
       </w:r>
@@ -4972,12 +6153,20 @@
     <w:p/>
     <w:p>
       <w:r>
-        <w:t>If you get “Data out of range” errors or similar on your device, make sure you have set all limits right. For example, if you switch from 150V range to 300V range and then want to output 300V it’s possible that the voltage limit is set to 150V, so in this sequence or before make sure to exceed the output limits.</w:t>
+        <w:t xml:space="preserve">If you get “Data out of range” errors or similar on your device, make sure you have set all limits right. For example, if you switch from 150V range to 300V range and then want to output 300V it’s possible that the voltage limit is set to 150V, so in this sequence or before </w:t>
+      </w:r>
+      <w:proofErr w:type="gramStart"/>
+      <w:r>
+        <w:t>make</w:t>
+      </w:r>
+      <w:proofErr w:type="gramEnd"/>
+      <w:r>
+        <w:t xml:space="preserve"> sure to exceed the output limits.</w:t>
       </w:r>
     </w:p>
     <w:sectPr>
-      <w:headerReference w:type="default" r:id="rId16"/>
-      <w:footerReference w:type="default" r:id="rId17"/>
+      <w:headerReference w:type="default" r:id="rId17"/>
+      <w:footerReference w:type="default" r:id="rId18"/>
       <w:pgSz w:w="11907" w:h="16840" w:code="9"/>
       <w:pgMar w:top="1440" w:right="1077" w:bottom="1440" w:left="1440" w:header="851" w:footer="851" w:gutter="0"/>
       <w:cols w:space="708"/>
@@ -5102,34 +6291,21 @@
       </w:rPr>
       <w:fldChar w:fldCharType="end"/>
     </w:r>
-    <w:bookmarkStart w:id="30" w:name="_Toc437406242"/>
-    <w:bookmarkStart w:id="31" w:name="_Toc441548247"/>
+    <w:bookmarkStart w:id="34" w:name="_Toc437406242"/>
+    <w:bookmarkStart w:id="35" w:name="_Toc441548247"/>
     <w:r>
       <w:t>/</w:t>
     </w:r>
-    <w:r>
-      <w:fldChar w:fldCharType="begin"/>
-    </w:r>
-    <w:r>
-      <w:instrText xml:space="preserve"> NUMPAGES  \* MERGEFORMAT </w:instrText>
-    </w:r>
-    <w:r>
-      <w:fldChar w:fldCharType="separate"/>
-    </w:r>
-    <w:r>
-      <w:rPr>
-        <w:noProof/>
-      </w:rPr>
-      <w:t>1</w:t>
-    </w:r>
-    <w:r>
-      <w:rPr>
-        <w:noProof/>
-      </w:rPr>
-      <w:fldChar w:fldCharType="end"/>
-    </w:r>
-    <w:bookmarkEnd w:id="30"/>
-    <w:bookmarkEnd w:id="31"/>
+    <w:fldSimple w:instr=" NUMPAGES  \* MERGEFORMAT ">
+      <w:r>
+        <w:rPr>
+          <w:noProof/>
+        </w:rPr>
+        <w:t>1</w:t>
+      </w:r>
+    </w:fldSimple>
+    <w:bookmarkEnd w:id="34"/>
+    <w:bookmarkEnd w:id="35"/>
   </w:p>
 </w:ftr>
 </file>
@@ -6040,7 +7216,7 @@
   <w:style w:type="paragraph" w:default="1" w:styleId="Normal">
     <w:name w:val="Normal"/>
     <w:qFormat/>
-    <w:rsid w:val="00DC0279"/>
+    <w:rsid w:val="007C7743"/>
     <w:rPr>
       <w:rFonts w:ascii="Arial" w:hAnsi="Arial"/>
       <w:lang w:eastAsia="de-AT"/>
@@ -6069,6 +7245,7 @@
     <w:name w:val="heading 2"/>
     <w:basedOn w:val="Heading1"/>
     <w:next w:val="Normal"/>
+    <w:link w:val="Heading2Char"/>
     <w:qFormat/>
     <w:rsid w:val="00DC0279"/>
     <w:pPr>
@@ -6894,6 +8071,18 @@
       <w:shd w:val="clear" w:color="auto" w:fill="E1DFDD"/>
     </w:rPr>
   </w:style>
+  <w:style w:type="character" w:customStyle="1" w:styleId="Heading2Char">
+    <w:name w:val="Heading 2 Char"/>
+    <w:basedOn w:val="DefaultParagraphFont"/>
+    <w:link w:val="Heading2"/>
+    <w:rsid w:val="007355BE"/>
+    <w:rPr>
+      <w:rFonts w:ascii="Arial" w:hAnsi="Arial"/>
+      <w:b/>
+      <w:sz w:val="24"/>
+      <w:lang w:eastAsia="de-AT"/>
+    </w:rPr>
+  </w:style>
 </w:styles>
 </file>
 

</xml_diff>